<commit_message>
irb updates: Perceived Skill Gap Survey
</commit_message>
<xml_diff>
--- a/papers/alt-ed-matching-effects/preprint-submission-packages/gmu-irb-vandivier-2/recruitment-message.docx
+++ b/papers/alt-ed-matching-effects/preprint-submission-packages/gmu-irb-vandivier-2/recruitment-message.docx
@@ -78,7 +78,13 @@
     </w:p>
     <w:p>
       <w:r>
-        <w:t>This survey asks your opinion on alternatives to college. It's designed to take about 15 minutes.</w:t>
+        <w:t>This survey asks your opinion on alternatives to college. It's designed to take 15</w:t>
+      </w:r>
+      <w:r>
+        <w:t>-20</w:t>
+      </w:r>
+      <w:r>
+        <w:t xml:space="preserve"> minutes.</w:t>
       </w:r>
     </w:p>
     <w:p>
@@ -98,7 +104,13 @@
     </w:p>
     <w:p>
       <w:r>
-        <w:t>We are conducting an academic survey about alternatives to the traditional college experience. Select the link below to complete the survey. At the end of the survey, you will receive a code to paste into the box below to receive credit for taking our survey. The survey will also ask for your Worker ID.</w:t>
+        <w:t xml:space="preserve">We are conducting an academic survey about alternatives to the traditional college experience. At the end of the survey, you will receive a </w:t>
+      </w:r>
+      <w:r>
+        <w:t xml:space="preserve">completion </w:t>
+      </w:r>
+      <w:r>
+        <w:t>code to paste into the box below to receive credit for taking our survey. The survey will also ask for your Worker ID.</w:t>
       </w:r>
     </w:p>
     <w:p>
@@ -108,26 +120,23 @@
     </w:p>
     <w:p>
       <w:r>
-        <w:t>As part of the survey,</w:t>
-      </w:r>
-      <w:r>
-        <w:t xml:space="preserve"> you will be asked to consent to participation </w:t>
-      </w:r>
-      <w:r>
-        <w:t xml:space="preserve">in the study </w:t>
-      </w:r>
+        <w:t>To access the survey, click the button which says “I agree” at the bottom of the informed consent document below:</w:t>
+      </w:r>
+    </w:p>
+    <w:p>
+      <w:hyperlink r:id="rId5" w:history="1">
+        <w:r>
+          <w:rPr>
+            <w:rStyle w:val="Hyperlink"/>
+          </w:rPr>
+          <w:t>https://osf.io/j4g98/</w:t>
+        </w:r>
+      </w:hyperlink>
+    </w:p>
+    <w:p>
       <w:bookmarkStart w:id="1" w:name="_GoBack"/>
       <w:bookmarkEnd w:id="1"/>
-      <w:r>
-        <w:t>subject to an informed consent disclosure, which you may optionally preview now:</w:t>
-      </w:r>
     </w:p>
-    <w:p>
-      <w:r>
-        <w:t>https://osf.io/hxz46/?view_only=95b0c0b0c65e4b7983198cc87c2ab733</w:t>
-      </w:r>
-    </w:p>
-    <w:p/>
     <w:sectPr>
       <w:pgSz w:w="12240" w:h="15840"/>
       <w:pgMar w:top="1440" w:right="1440" w:bottom="1440" w:left="1440" w:header="720" w:footer="720" w:gutter="0"/>
@@ -904,6 +913,7 @@
   <w:style w:type="character" w:default="1" w:styleId="DefaultParagraphFont">
     <w:name w:val="Default Paragraph Font"/>
     <w:uiPriority w:val="1"/>
+    <w:semiHidden/>
     <w:unhideWhenUsed/>
   </w:style>
   <w:style w:type="table" w:default="1" w:styleId="TableNormal">

</xml_diff>